<commit_message>
Updated the documentation to include new changes
</commit_message>
<xml_diff>
--- a/VibratoPlugin/Assignment4VibratoPlug-in.docx
+++ b/VibratoPlugin/Assignment4VibratoPlug-in.docx
@@ -298,7 +298,7 @@
           <w:szCs w:val="24"/>
           <w:rtl w:val="0"/>
         </w:rPr>
-        <w:t xml:space="preserve">PluginProcessor.cpp line 149 and line 155 .Here, we have been able to use setParameters while the process function is running.</w:t>
+        <w:t xml:space="preserve">PluginProcessor.cpp line 149 and line 155 .Here, we have been able to use setParameters while the process function is running, by adding a flag in the process function for change in the slider values. If there is change, it implements a set function in the Vibrato class for the parameter changed for the slider. This is the simplest solution.</w:t>
       </w:r>
     </w:p>
     <w:p>
@@ -348,7 +348,7 @@
           <w:szCs w:val="24"/>
           <w:rtl w:val="0"/>
         </w:rPr>
-        <w:t xml:space="preserve">PluginProcessor.cpp line 93. We have not implemented a separate button in the GUI for bypassing the vibrato effect, because the host already provides this functionality (through toggle button).</w:t>
+        <w:t xml:space="preserve">PluginProcessor.cpp line 93. We are also implementing a toggle button button to bypass the Process in our code.</w:t>
       </w:r>
     </w:p>
     <w:p>

</xml_diff>